<commit_message>
Add mobile topic 2 and cw1
</commit_message>
<xml_diff>
--- a/Mobile Development/Coursera/topic 2/topic 2.docx
+++ b/Mobile Development/Coursera/topic 2/topic 2.docx
@@ -424,6 +424,9 @@
     </w:p>
     <w:p>
       <w:r>
+        <w:rPr>
+          <w:noProof/>
+        </w:rPr>
         <w:drawing>
           <wp:inline distT="0" distB="0" distL="0" distR="0" wp14:anchorId="16B8EE88" wp14:editId="4FA3A555">
             <wp:extent cx="4191585" cy="1333686"/>
@@ -463,6 +466,9 @@
     </w:p>
     <w:p>
       <w:r>
+        <w:rPr>
+          <w:noProof/>
+        </w:rPr>
         <w:lastRenderedPageBreak/>
         <w:drawing>
           <wp:inline distT="0" distB="0" distL="0" distR="0" wp14:anchorId="44501833" wp14:editId="4FBD26DB">
@@ -503,6 +509,9 @@
     </w:p>
     <w:p>
       <w:r>
+        <w:rPr>
+          <w:noProof/>
+        </w:rPr>
         <w:drawing>
           <wp:inline distT="0" distB="0" distL="0" distR="0" wp14:anchorId="67AA4843" wp14:editId="0AA31B2B">
             <wp:extent cx="4296375" cy="2724530"/>
@@ -542,6 +551,9 @@
     </w:p>
     <w:p>
       <w:r>
+        <w:rPr>
+          <w:noProof/>
+        </w:rPr>
         <w:drawing>
           <wp:inline distT="0" distB="0" distL="0" distR="0" wp14:anchorId="11CEF362" wp14:editId="4B5BA6EE">
             <wp:extent cx="4163006" cy="2505425"/>
@@ -581,6 +593,9 @@
     </w:p>
     <w:p>
       <w:r>
+        <w:rPr>
+          <w:noProof/>
+        </w:rPr>
         <w:lastRenderedPageBreak/>
         <w:drawing>
           <wp:inline distT="0" distB="0" distL="0" distR="0" wp14:anchorId="54ED1175" wp14:editId="1F181FD8">
@@ -621,6 +636,9 @@
     </w:p>
     <w:p>
       <w:r>
+        <w:rPr>
+          <w:noProof/>
+        </w:rPr>
         <w:drawing>
           <wp:inline distT="0" distB="0" distL="0" distR="0" wp14:anchorId="263FC71A" wp14:editId="16803387">
             <wp:extent cx="5731510" cy="1979295"/>
@@ -660,6 +678,9 @@
     </w:p>
     <w:p>
       <w:r>
+        <w:rPr>
+          <w:noProof/>
+        </w:rPr>
         <w:drawing>
           <wp:inline distT="0" distB="0" distL="0" distR="0" wp14:anchorId="1D3581F7" wp14:editId="0720753F">
             <wp:extent cx="5731510" cy="2940050"/>
@@ -699,6 +720,9 @@
     </w:p>
     <w:p>
       <w:r>
+        <w:rPr>
+          <w:noProof/>
+        </w:rPr>
         <w:lastRenderedPageBreak/>
         <w:drawing>
           <wp:inline distT="0" distB="0" distL="0" distR="0" wp14:anchorId="35698BCB" wp14:editId="12DA435D">
@@ -750,6 +774,9 @@
     </w:p>
     <w:p>
       <w:r>
+        <w:rPr>
+          <w:noProof/>
+        </w:rPr>
         <w:drawing>
           <wp:inline distT="0" distB="0" distL="0" distR="0" wp14:anchorId="5CE492F1" wp14:editId="47E60B95">
             <wp:extent cx="4248743" cy="3496163"/>
@@ -789,6 +816,9 @@
     </w:p>
     <w:p>
       <w:r>
+        <w:rPr>
+          <w:noProof/>
+        </w:rPr>
         <w:lastRenderedPageBreak/>
         <w:drawing>
           <wp:inline distT="0" distB="0" distL="0" distR="0" wp14:anchorId="508947A3" wp14:editId="3D8E22D7">
@@ -829,6 +859,9 @@
     </w:p>
     <w:p>
       <w:r>
+        <w:rPr>
+          <w:noProof/>
+        </w:rPr>
         <w:drawing>
           <wp:inline distT="0" distB="0" distL="0" distR="0" wp14:anchorId="4D50F83B" wp14:editId="364FC394">
             <wp:extent cx="4315427" cy="3600953"/>
@@ -868,6 +901,9 @@
     </w:p>
     <w:p>
       <w:r>
+        <w:rPr>
+          <w:noProof/>
+        </w:rPr>
         <w:lastRenderedPageBreak/>
         <w:drawing>
           <wp:inline distT="0" distB="0" distL="0" distR="0" wp14:anchorId="16C5D83B" wp14:editId="3F05054F">
@@ -908,23 +944,30 @@
     </w:p>
     <w:p>
       <w:r>
-        <w:t>Have you ever tried to cancel a web service, for example. You click through many pages that look like this. Why do you want to cancel? Do you want a coupon? Tell us what we did wrong before finally reaching the end page, which just says you have to call us, cancel.</w:t>
-      </w:r>
-      <w:r>
-        <w:t xml:space="preserve"> </w:t>
-      </w:r>
-      <w:r>
-        <w:t xml:space="preserve">This is something that we would consider to be a dark pattern, because it's potentially making your experience of </w:t>
-      </w:r>
-      <w:r>
-        <w:t>cancelling</w:t>
-      </w:r>
-      <w:r>
-        <w:t xml:space="preserve"> so hard that in their eyes hopefully you will give up and just keep the service.</w:t>
-      </w:r>
-    </w:p>
-    <w:p>
-      <w:r>
+        <w:t xml:space="preserve">Have you ever tried to cancel a web service, for </w:t>
+      </w:r>
+      <w:proofErr w:type="gramStart"/>
+      <w:r>
+        <w:t>example.</w:t>
+      </w:r>
+      <w:proofErr w:type="gramEnd"/>
+      <w:r>
+        <w:t xml:space="preserve"> You click through many pages that look like this. Why do you want to cancel? Do you want a coupon? Tell us what we did wrong before finally reaching the end page, which just says you </w:t>
+      </w:r>
+      <w:proofErr w:type="gramStart"/>
+      <w:r>
+        <w:t>have to</w:t>
+      </w:r>
+      <w:proofErr w:type="gramEnd"/>
+      <w:r>
+        <w:t xml:space="preserve"> call us, cancel. This is something that we would consider to be a dark pattern, because it's potentially making your experience of cancelling so hard that in their eyes hopefully you will give up and just keep the service.</w:t>
+      </w:r>
+    </w:p>
+    <w:p>
+      <w:r>
+        <w:rPr>
+          <w:noProof/>
+        </w:rPr>
         <w:drawing>
           <wp:inline distT="0" distB="0" distL="0" distR="0" wp14:anchorId="21F1242E" wp14:editId="3B05CC42">
             <wp:extent cx="4182059" cy="2657846"/>
@@ -964,11 +1007,22 @@
     </w:p>
     <w:p>
       <w:r>
-        <w:t>We can also see this in a much simpler example, here I bet you instinctively wanted to press the green button, but you didn't want to, In fact, you wanted to press the red button. But the red styling tricked you into not picking it by tapping into your prior experience of green being good, and in this case, potentially satisfying your needs.</w:t>
-      </w:r>
-    </w:p>
-    <w:p>
-      <w:r>
+        <w:t xml:space="preserve">We can also see this in a much simpler example, here I bet you instinctively wanted to press the green button, but you didn't want to, </w:t>
+      </w:r>
+      <w:proofErr w:type="gramStart"/>
+      <w:r>
+        <w:t>In</w:t>
+      </w:r>
+      <w:proofErr w:type="gramEnd"/>
+      <w:r>
+        <w:t xml:space="preserve"> fact, you wanted to press the red button. But the red styling tricked you into not picking it by tapping into your prior experience of green being good, and in this case, potentially satisfying your needs.</w:t>
+      </w:r>
+    </w:p>
+    <w:p>
+      <w:r>
+        <w:rPr>
+          <w:noProof/>
+        </w:rPr>
         <w:lastRenderedPageBreak/>
         <w:drawing>
           <wp:inline distT="0" distB="0" distL="0" distR="0" wp14:anchorId="749F8E65" wp14:editId="2826B0CE">
@@ -1009,11 +1063,30 @@
     </w:p>
     <w:p>
       <w:r>
-        <w:t>This is particularly relevant for those pesky consent checkbox when you're completing a purchase online. The ones that say check this box to hear about our latest deals and offers. Now by default, we assume that this question means, if we don't check this box, we won't get any emails. So we keep that in our minds, and we don't go near that check box because we don't want spam emails.</w:t>
-      </w:r>
-    </w:p>
-    <w:p>
-      <w:r>
+        <w:t xml:space="preserve">This is particularly relevant for </w:t>
+      </w:r>
+      <w:proofErr w:type="gramStart"/>
+      <w:r>
+        <w:t>those pesky consent checkbox</w:t>
+      </w:r>
+      <w:proofErr w:type="gramEnd"/>
+      <w:r>
+        <w:t xml:space="preserve"> when you're completing a purchase online. The ones that say check this box to hear about our latest deals and offers. Now by default, we assume that this question means, if we don't check this box, we won't get any emails. </w:t>
+      </w:r>
+      <w:proofErr w:type="gramStart"/>
+      <w:r>
+        <w:t>So</w:t>
+      </w:r>
+      <w:proofErr w:type="gramEnd"/>
+      <w:r>
+        <w:t xml:space="preserve"> we keep that in our minds, and we don't go near that check box because we don't want spam emails.</w:t>
+      </w:r>
+    </w:p>
+    <w:p>
+      <w:r>
+        <w:rPr>
+          <w:noProof/>
+        </w:rPr>
         <w:drawing>
           <wp:inline distT="0" distB="0" distL="0" distR="0" wp14:anchorId="3C3E21BB" wp14:editId="36A0D0EF">
             <wp:extent cx="3820058" cy="2067213"/>
@@ -1058,6 +1131,9 @@
     </w:p>
     <w:p>
       <w:r>
+        <w:rPr>
+          <w:noProof/>
+        </w:rPr>
         <w:lastRenderedPageBreak/>
         <w:drawing>
           <wp:inline distT="0" distB="0" distL="0" distR="0" wp14:anchorId="475D8E0D" wp14:editId="6B1F7059">
@@ -1098,11 +1174,22 @@
     </w:p>
     <w:p>
       <w:r>
-        <w:t>It might look normal, but look at the prices. Here, they use all different types of measurements, kilograms and units. And that's because, it prevents you from easily comparing the prices.</w:t>
-      </w:r>
-    </w:p>
-    <w:p>
-      <w:r>
+        <w:t xml:space="preserve">It might look </w:t>
+      </w:r>
+      <w:proofErr w:type="gramStart"/>
+      <w:r>
+        <w:t>normal, but</w:t>
+      </w:r>
+      <w:proofErr w:type="gramEnd"/>
+      <w:r>
+        <w:t xml:space="preserve"> look at the prices. Here, they use all different types of measurements, kilograms and units. And that's because, it prevents you from easily comparing the prices.</w:t>
+      </w:r>
+    </w:p>
+    <w:p>
+      <w:r>
+        <w:rPr>
+          <w:noProof/>
+        </w:rPr>
         <w:drawing>
           <wp:inline distT="0" distB="0" distL="0" distR="0" wp14:anchorId="4843CD7E" wp14:editId="6C2F2CAB">
             <wp:extent cx="4305901" cy="3477110"/>
@@ -1143,11 +1230,22 @@
     <w:p>
       <w:r>
         <w:lastRenderedPageBreak/>
-        <w:t>Confirmed shaming, confirm shaming is particularly annoying. What they do is, they try to use negative reject confirmations to shame you into pressing yes. So for example, no, I don't want this awesome deal. Instead of simply a button that just says no.</w:t>
-      </w:r>
-    </w:p>
-    <w:p>
-      <w:r>
+        <w:t xml:space="preserve">Confirmed shaming, confirm shaming is particularly annoying. What they do is, they try to use negative reject confirmations to shame you into pressing yes. </w:t>
+      </w:r>
+      <w:proofErr w:type="gramStart"/>
+      <w:r>
+        <w:t>So</w:t>
+      </w:r>
+      <w:proofErr w:type="gramEnd"/>
+      <w:r>
+        <w:t xml:space="preserve"> for example, no, I don't want this awesome deal. Instead of simply a button that just says no.</w:t>
+      </w:r>
+    </w:p>
+    <w:p>
+      <w:r>
+        <w:rPr>
+          <w:noProof/>
+        </w:rPr>
         <w:drawing>
           <wp:inline distT="0" distB="0" distL="0" distR="0" wp14:anchorId="66A385D9" wp14:editId="7DE71F15">
             <wp:extent cx="5731510" cy="5027930"/>
@@ -1187,6 +1285,9 @@
     </w:p>
     <w:p>
       <w:r>
+        <w:rPr>
+          <w:noProof/>
+        </w:rPr>
         <w:drawing>
           <wp:inline distT="0" distB="0" distL="0" distR="0" wp14:anchorId="3423D88F" wp14:editId="6F973575">
             <wp:extent cx="5731510" cy="2711450"/>
@@ -1235,6 +1336,9 @@
         </w:rPr>
       </w:pPr>
       <w:r>
+        <w:rPr>
+          <w:noProof/>
+        </w:rPr>
         <w:lastRenderedPageBreak/>
         <w:drawing>
           <wp:inline distT="0" distB="0" distL="0" distR="0" wp14:anchorId="01B84C2D" wp14:editId="58F891F1">
@@ -1331,6 +1435,9 @@
     </w:p>
     <w:p>
       <w:r>
+        <w:rPr>
+          <w:noProof/>
+        </w:rPr>
         <w:drawing>
           <wp:inline distT="0" distB="0" distL="0" distR="0" wp14:anchorId="69532B67" wp14:editId="36B5016F">
             <wp:extent cx="4210638" cy="4048690"/>
@@ -1379,6 +1486,9 @@
     </w:p>
     <w:p>
       <w:r>
+        <w:rPr>
+          <w:noProof/>
+        </w:rPr>
         <w:drawing>
           <wp:inline distT="0" distB="0" distL="0" distR="0" wp14:anchorId="521170A5" wp14:editId="021B406A">
             <wp:extent cx="5630061" cy="4248743"/>
@@ -1418,6 +1528,9 @@
     </w:p>
     <w:p>
       <w:r>
+        <w:rPr>
+          <w:noProof/>
+        </w:rPr>
         <w:drawing>
           <wp:inline distT="0" distB="0" distL="0" distR="0" wp14:anchorId="09419501" wp14:editId="79956796">
             <wp:extent cx="5731510" cy="2905760"/>
@@ -1457,6 +1570,9 @@
     </w:p>
     <w:p>
       <w:r>
+        <w:rPr>
+          <w:noProof/>
+        </w:rPr>
         <w:lastRenderedPageBreak/>
         <w:drawing>
           <wp:inline distT="0" distB="0" distL="0" distR="0" wp14:anchorId="2915806B" wp14:editId="547E8680">
@@ -1497,6 +1613,9 @@
     </w:p>
     <w:p>
       <w:r>
+        <w:rPr>
+          <w:noProof/>
+        </w:rPr>
         <w:drawing>
           <wp:inline distT="0" distB="0" distL="0" distR="0" wp14:anchorId="0553CD6B" wp14:editId="6698EE30">
             <wp:extent cx="5731510" cy="3424555"/>
@@ -1536,6 +1655,9 @@
     </w:p>
     <w:p>
       <w:r>
+        <w:rPr>
+          <w:noProof/>
+        </w:rPr>
         <w:lastRenderedPageBreak/>
         <w:drawing>
           <wp:inline distT="0" distB="0" distL="0" distR="0" wp14:anchorId="6BD229AE" wp14:editId="7E58BA84">
@@ -1602,25 +1724,26 @@
           <w:rPr>
             <w:rStyle w:val="Hyperlink"/>
           </w:rPr>
-          <w:t>frame</w:t>
-        </w:r>
-        <w:r>
-          <w:rPr>
-            <w:rStyle w:val="Hyperlink"/>
-          </w:rPr>
-          <w:t>r</w:t>
-        </w:r>
-        <w:r>
-          <w:rPr>
-            <w:rStyle w:val="Hyperlink"/>
-          </w:rPr>
-          <w:t>.com</w:t>
+          <w:t>framer.com</w:t>
         </w:r>
       </w:hyperlink>
     </w:p>
     <w:p>
-      <w:r>
-        <w:t xml:space="preserve">Example of a flowchart is in the folder, example of a wireframe can be found </w:t>
+      <w:pPr>
+        <w:rPr>
+          <w:rStyle w:val="Hyperlink"/>
+        </w:rPr>
+      </w:pPr>
+      <w:r>
+        <w:t xml:space="preserve">Example of a flowchart is in the </w:t>
+      </w:r>
+      <w:proofErr w:type="gramStart"/>
+      <w:r>
+        <w:t>folder,</w:t>
+      </w:r>
+      <w:proofErr w:type="gramEnd"/>
+      <w:r>
+        <w:t xml:space="preserve"> example of a wireframe can be found </w:t>
       </w:r>
       <w:hyperlink r:id="rId43" w:history="1">
         <w:r>
@@ -1631,6 +1754,701 @@
         </w:r>
       </w:hyperlink>
     </w:p>
+    <w:p>
+      <w:pPr>
+        <w:rPr>
+          <w:rStyle w:val="Hyperlink"/>
+        </w:rPr>
+      </w:pPr>
+      <w:r>
+        <w:rPr>
+          <w:rStyle w:val="Hyperlink"/>
+        </w:rPr>
+        <w:br w:type="page"/>
+      </w:r>
+    </w:p>
+    <w:p>
+      <w:r>
+        <w:lastRenderedPageBreak/>
+        <w:drawing>
+          <wp:inline distT="0" distB="0" distL="0" distR="0" wp14:anchorId="4AE34D36" wp14:editId="7BBA6066">
+            <wp:extent cx="5731510" cy="3917315"/>
+            <wp:effectExtent l="0" t="0" r="2540" b="6985"/>
+            <wp:docPr id="37" name="Picture 37" descr="Graphical user interface, application, Teams&#10;&#10;Description automatically generated"/>
+            <wp:cNvGraphicFramePr>
+              <a:graphicFrameLocks xmlns:a="http://schemas.openxmlformats.org/drawingml/2006/main" noChangeAspect="1"/>
+            </wp:cNvGraphicFramePr>
+            <a:graphic xmlns:a="http://schemas.openxmlformats.org/drawingml/2006/main">
+              <a:graphicData uri="http://schemas.openxmlformats.org/drawingml/2006/picture">
+                <pic:pic xmlns:pic="http://schemas.openxmlformats.org/drawingml/2006/picture">
+                  <pic:nvPicPr>
+                    <pic:cNvPr id="37" name="Picture 37" descr="Graphical user interface, application, Teams&#10;&#10;Description automatically generated"/>
+                    <pic:cNvPicPr/>
+                  </pic:nvPicPr>
+                  <pic:blipFill>
+                    <a:blip r:embed="rId44"/>
+                    <a:stretch>
+                      <a:fillRect/>
+                    </a:stretch>
+                  </pic:blipFill>
+                  <pic:spPr>
+                    <a:xfrm>
+                      <a:off x="0" y="0"/>
+                      <a:ext cx="5731510" cy="3917315"/>
+                    </a:xfrm>
+                    <a:prstGeom prst="rect">
+                      <a:avLst/>
+                    </a:prstGeom>
+                  </pic:spPr>
+                </pic:pic>
+              </a:graphicData>
+            </a:graphic>
+          </wp:inline>
+        </w:drawing>
+      </w:r>
+    </w:p>
+    <w:p>
+      <w:r>
+        <w:drawing>
+          <wp:inline distT="0" distB="0" distL="0" distR="0" wp14:anchorId="679196F7" wp14:editId="1F457450">
+            <wp:extent cx="5731510" cy="3247390"/>
+            <wp:effectExtent l="0" t="0" r="2540" b="0"/>
+            <wp:docPr id="38" name="Picture 38" descr="Graphical user interface, text, application, Teams&#10;&#10;Description automatically generated"/>
+            <wp:cNvGraphicFramePr>
+              <a:graphicFrameLocks xmlns:a="http://schemas.openxmlformats.org/drawingml/2006/main" noChangeAspect="1"/>
+            </wp:cNvGraphicFramePr>
+            <a:graphic xmlns:a="http://schemas.openxmlformats.org/drawingml/2006/main">
+              <a:graphicData uri="http://schemas.openxmlformats.org/drawingml/2006/picture">
+                <pic:pic xmlns:pic="http://schemas.openxmlformats.org/drawingml/2006/picture">
+                  <pic:nvPicPr>
+                    <pic:cNvPr id="38" name="Picture 38" descr="Graphical user interface, text, application, Teams&#10;&#10;Description automatically generated"/>
+                    <pic:cNvPicPr/>
+                  </pic:nvPicPr>
+                  <pic:blipFill>
+                    <a:blip r:embed="rId45"/>
+                    <a:stretch>
+                      <a:fillRect/>
+                    </a:stretch>
+                  </pic:blipFill>
+                  <pic:spPr>
+                    <a:xfrm>
+                      <a:off x="0" y="0"/>
+                      <a:ext cx="5731510" cy="3247390"/>
+                    </a:xfrm>
+                    <a:prstGeom prst="rect">
+                      <a:avLst/>
+                    </a:prstGeom>
+                  </pic:spPr>
+                </pic:pic>
+              </a:graphicData>
+            </a:graphic>
+          </wp:inline>
+        </w:drawing>
+      </w:r>
+    </w:p>
+    <w:p>
+      <w:r>
+        <w:lastRenderedPageBreak/>
+        <w:drawing>
+          <wp:inline distT="0" distB="0" distL="0" distR="0" wp14:anchorId="2E51FCF4" wp14:editId="7CB3A222">
+            <wp:extent cx="5731510" cy="2096135"/>
+            <wp:effectExtent l="0" t="0" r="2540" b="0"/>
+            <wp:docPr id="39" name="Picture 39" descr="Text, letter&#10;&#10;Description automatically generated"/>
+            <wp:cNvGraphicFramePr>
+              <a:graphicFrameLocks xmlns:a="http://schemas.openxmlformats.org/drawingml/2006/main" noChangeAspect="1"/>
+            </wp:cNvGraphicFramePr>
+            <a:graphic xmlns:a="http://schemas.openxmlformats.org/drawingml/2006/main">
+              <a:graphicData uri="http://schemas.openxmlformats.org/drawingml/2006/picture">
+                <pic:pic xmlns:pic="http://schemas.openxmlformats.org/drawingml/2006/picture">
+                  <pic:nvPicPr>
+                    <pic:cNvPr id="39" name="Picture 39" descr="Text, letter&#10;&#10;Description automatically generated"/>
+                    <pic:cNvPicPr/>
+                  </pic:nvPicPr>
+                  <pic:blipFill>
+                    <a:blip r:embed="rId46"/>
+                    <a:stretch>
+                      <a:fillRect/>
+                    </a:stretch>
+                  </pic:blipFill>
+                  <pic:spPr>
+                    <a:xfrm>
+                      <a:off x="0" y="0"/>
+                      <a:ext cx="5731510" cy="2096135"/>
+                    </a:xfrm>
+                    <a:prstGeom prst="rect">
+                      <a:avLst/>
+                    </a:prstGeom>
+                  </pic:spPr>
+                </pic:pic>
+              </a:graphicData>
+            </a:graphic>
+          </wp:inline>
+        </w:drawing>
+      </w:r>
+    </w:p>
+    <w:p>
+      <w:r>
+        <w:drawing>
+          <wp:inline distT="0" distB="0" distL="0" distR="0" wp14:anchorId="7EE92498" wp14:editId="512DCCE2">
+            <wp:extent cx="4172532" cy="3886742"/>
+            <wp:effectExtent l="0" t="0" r="0" b="0"/>
+            <wp:docPr id="43" name="Picture 43" descr="Chart, bar chart&#10;&#10;Description automatically generated"/>
+            <wp:cNvGraphicFramePr>
+              <a:graphicFrameLocks xmlns:a="http://schemas.openxmlformats.org/drawingml/2006/main" noChangeAspect="1"/>
+            </wp:cNvGraphicFramePr>
+            <a:graphic xmlns:a="http://schemas.openxmlformats.org/drawingml/2006/main">
+              <a:graphicData uri="http://schemas.openxmlformats.org/drawingml/2006/picture">
+                <pic:pic xmlns:pic="http://schemas.openxmlformats.org/drawingml/2006/picture">
+                  <pic:nvPicPr>
+                    <pic:cNvPr id="43" name="Picture 43" descr="Chart, bar chart&#10;&#10;Description automatically generated"/>
+                    <pic:cNvPicPr/>
+                  </pic:nvPicPr>
+                  <pic:blipFill>
+                    <a:blip r:embed="rId47"/>
+                    <a:stretch>
+                      <a:fillRect/>
+                    </a:stretch>
+                  </pic:blipFill>
+                  <pic:spPr>
+                    <a:xfrm>
+                      <a:off x="0" y="0"/>
+                      <a:ext cx="4172532" cy="3886742"/>
+                    </a:xfrm>
+                    <a:prstGeom prst="rect">
+                      <a:avLst/>
+                    </a:prstGeom>
+                  </pic:spPr>
+                </pic:pic>
+              </a:graphicData>
+            </a:graphic>
+          </wp:inline>
+        </w:drawing>
+      </w:r>
+    </w:p>
+    <w:p>
+      <w:r>
+        <w:lastRenderedPageBreak/>
+        <w:drawing>
+          <wp:inline distT="0" distB="0" distL="0" distR="0" wp14:anchorId="5A2862CD" wp14:editId="52988535">
+            <wp:extent cx="5731510" cy="3181985"/>
+            <wp:effectExtent l="0" t="0" r="2540" b="0"/>
+            <wp:docPr id="42" name="Picture 42" descr="Diagram&#10;&#10;Description automatically generated with low confidence"/>
+            <wp:cNvGraphicFramePr>
+              <a:graphicFrameLocks xmlns:a="http://schemas.openxmlformats.org/drawingml/2006/main" noChangeAspect="1"/>
+            </wp:cNvGraphicFramePr>
+            <a:graphic xmlns:a="http://schemas.openxmlformats.org/drawingml/2006/main">
+              <a:graphicData uri="http://schemas.openxmlformats.org/drawingml/2006/picture">
+                <pic:pic xmlns:pic="http://schemas.openxmlformats.org/drawingml/2006/picture">
+                  <pic:nvPicPr>
+                    <pic:cNvPr id="42" name="Picture 42" descr="Diagram&#10;&#10;Description automatically generated with low confidence"/>
+                    <pic:cNvPicPr/>
+                  </pic:nvPicPr>
+                  <pic:blipFill>
+                    <a:blip r:embed="rId48"/>
+                    <a:stretch>
+                      <a:fillRect/>
+                    </a:stretch>
+                  </pic:blipFill>
+                  <pic:spPr>
+                    <a:xfrm>
+                      <a:off x="0" y="0"/>
+                      <a:ext cx="5731510" cy="3181985"/>
+                    </a:xfrm>
+                    <a:prstGeom prst="rect">
+                      <a:avLst/>
+                    </a:prstGeom>
+                  </pic:spPr>
+                </pic:pic>
+              </a:graphicData>
+            </a:graphic>
+          </wp:inline>
+        </w:drawing>
+      </w:r>
+    </w:p>
+    <w:p>
+      <w:r>
+        <w:drawing>
+          <wp:inline distT="0" distB="0" distL="0" distR="0" wp14:anchorId="09129150" wp14:editId="4DEDAA75">
+            <wp:extent cx="5731510" cy="2858770"/>
+            <wp:effectExtent l="0" t="0" r="2540" b="0"/>
+            <wp:docPr id="44" name="Picture 44" descr="Diagram&#10;&#10;Description automatically generated with medium confidence"/>
+            <wp:cNvGraphicFramePr>
+              <a:graphicFrameLocks xmlns:a="http://schemas.openxmlformats.org/drawingml/2006/main" noChangeAspect="1"/>
+            </wp:cNvGraphicFramePr>
+            <a:graphic xmlns:a="http://schemas.openxmlformats.org/drawingml/2006/main">
+              <a:graphicData uri="http://schemas.openxmlformats.org/drawingml/2006/picture">
+                <pic:pic xmlns:pic="http://schemas.openxmlformats.org/drawingml/2006/picture">
+                  <pic:nvPicPr>
+                    <pic:cNvPr id="44" name="Picture 44" descr="Diagram&#10;&#10;Description automatically generated with medium confidence"/>
+                    <pic:cNvPicPr/>
+                  </pic:nvPicPr>
+                  <pic:blipFill>
+                    <a:blip r:embed="rId49"/>
+                    <a:stretch>
+                      <a:fillRect/>
+                    </a:stretch>
+                  </pic:blipFill>
+                  <pic:spPr>
+                    <a:xfrm>
+                      <a:off x="0" y="0"/>
+                      <a:ext cx="5731510" cy="2858770"/>
+                    </a:xfrm>
+                    <a:prstGeom prst="rect">
+                      <a:avLst/>
+                    </a:prstGeom>
+                  </pic:spPr>
+                </pic:pic>
+              </a:graphicData>
+            </a:graphic>
+          </wp:inline>
+        </w:drawing>
+      </w:r>
+    </w:p>
+    <w:p>
+      <w:r>
+        <w:lastRenderedPageBreak/>
+        <w:drawing>
+          <wp:inline distT="0" distB="0" distL="0" distR="0" wp14:anchorId="641C87D7" wp14:editId="4289B24D">
+            <wp:extent cx="5731510" cy="3193415"/>
+            <wp:effectExtent l="0" t="0" r="2540" b="6985"/>
+            <wp:docPr id="45" name="Picture 45" descr="Graphical user interface, application, Teams&#10;&#10;Description automatically generated"/>
+            <wp:cNvGraphicFramePr>
+              <a:graphicFrameLocks xmlns:a="http://schemas.openxmlformats.org/drawingml/2006/main" noChangeAspect="1"/>
+            </wp:cNvGraphicFramePr>
+            <a:graphic xmlns:a="http://schemas.openxmlformats.org/drawingml/2006/main">
+              <a:graphicData uri="http://schemas.openxmlformats.org/drawingml/2006/picture">
+                <pic:pic xmlns:pic="http://schemas.openxmlformats.org/drawingml/2006/picture">
+                  <pic:nvPicPr>
+                    <pic:cNvPr id="45" name="Picture 45" descr="Graphical user interface, application, Teams&#10;&#10;Description automatically generated"/>
+                    <pic:cNvPicPr/>
+                  </pic:nvPicPr>
+                  <pic:blipFill>
+                    <a:blip r:embed="rId50"/>
+                    <a:stretch>
+                      <a:fillRect/>
+                    </a:stretch>
+                  </pic:blipFill>
+                  <pic:spPr>
+                    <a:xfrm>
+                      <a:off x="0" y="0"/>
+                      <a:ext cx="5731510" cy="3193415"/>
+                    </a:xfrm>
+                    <a:prstGeom prst="rect">
+                      <a:avLst/>
+                    </a:prstGeom>
+                  </pic:spPr>
+                </pic:pic>
+              </a:graphicData>
+            </a:graphic>
+          </wp:inline>
+        </w:drawing>
+      </w:r>
+    </w:p>
+    <w:p>
+      <w:r>
+        <w:drawing>
+          <wp:inline distT="0" distB="0" distL="0" distR="0" wp14:anchorId="1F2577F3" wp14:editId="0972F3D5">
+            <wp:extent cx="5731510" cy="3257550"/>
+            <wp:effectExtent l="0" t="0" r="2540" b="0"/>
+            <wp:docPr id="46" name="Picture 46" descr="Graphical user interface, text, application, Teams&#10;&#10;Description automatically generated"/>
+            <wp:cNvGraphicFramePr>
+              <a:graphicFrameLocks xmlns:a="http://schemas.openxmlformats.org/drawingml/2006/main" noChangeAspect="1"/>
+            </wp:cNvGraphicFramePr>
+            <a:graphic xmlns:a="http://schemas.openxmlformats.org/drawingml/2006/main">
+              <a:graphicData uri="http://schemas.openxmlformats.org/drawingml/2006/picture">
+                <pic:pic xmlns:pic="http://schemas.openxmlformats.org/drawingml/2006/picture">
+                  <pic:nvPicPr>
+                    <pic:cNvPr id="46" name="Picture 46" descr="Graphical user interface, text, application, Teams&#10;&#10;Description automatically generated"/>
+                    <pic:cNvPicPr/>
+                  </pic:nvPicPr>
+                  <pic:blipFill>
+                    <a:blip r:embed="rId51"/>
+                    <a:stretch>
+                      <a:fillRect/>
+                    </a:stretch>
+                  </pic:blipFill>
+                  <pic:spPr>
+                    <a:xfrm>
+                      <a:off x="0" y="0"/>
+                      <a:ext cx="5731510" cy="3257550"/>
+                    </a:xfrm>
+                    <a:prstGeom prst="rect">
+                      <a:avLst/>
+                    </a:prstGeom>
+                  </pic:spPr>
+                </pic:pic>
+              </a:graphicData>
+            </a:graphic>
+          </wp:inline>
+        </w:drawing>
+      </w:r>
+    </w:p>
+    <w:p>
+      <w:hyperlink r:id="rId52" w:history="1">
+        <w:r>
+          <w:rPr>
+            <w:rStyle w:val="Hyperlink"/>
+          </w:rPr>
+          <w:t>https://reactnative.dev/docs/flexbox</w:t>
+        </w:r>
+      </w:hyperlink>
+    </w:p>
+    <w:p>
+      <w:r>
+        <w:lastRenderedPageBreak/>
+        <w:drawing>
+          <wp:inline distT="0" distB="0" distL="0" distR="0" wp14:anchorId="68AD7460" wp14:editId="615684AE">
+            <wp:extent cx="3915321" cy="1924319"/>
+            <wp:effectExtent l="0" t="0" r="0" b="0"/>
+            <wp:docPr id="47" name="Picture 47" descr="Text, letter&#10;&#10;Description automatically generated"/>
+            <wp:cNvGraphicFramePr>
+              <a:graphicFrameLocks xmlns:a="http://schemas.openxmlformats.org/drawingml/2006/main" noChangeAspect="1"/>
+            </wp:cNvGraphicFramePr>
+            <a:graphic xmlns:a="http://schemas.openxmlformats.org/drawingml/2006/main">
+              <a:graphicData uri="http://schemas.openxmlformats.org/drawingml/2006/picture">
+                <pic:pic xmlns:pic="http://schemas.openxmlformats.org/drawingml/2006/picture">
+                  <pic:nvPicPr>
+                    <pic:cNvPr id="47" name="Picture 47" descr="Text, letter&#10;&#10;Description automatically generated"/>
+                    <pic:cNvPicPr/>
+                  </pic:nvPicPr>
+                  <pic:blipFill>
+                    <a:blip r:embed="rId53"/>
+                    <a:stretch>
+                      <a:fillRect/>
+                    </a:stretch>
+                  </pic:blipFill>
+                  <pic:spPr>
+                    <a:xfrm>
+                      <a:off x="0" y="0"/>
+                      <a:ext cx="3915321" cy="1924319"/>
+                    </a:xfrm>
+                    <a:prstGeom prst="rect">
+                      <a:avLst/>
+                    </a:prstGeom>
+                  </pic:spPr>
+                </pic:pic>
+              </a:graphicData>
+            </a:graphic>
+          </wp:inline>
+        </w:drawing>
+      </w:r>
+    </w:p>
+    <w:p>
+      <w:r>
+        <w:drawing>
+          <wp:inline distT="0" distB="0" distL="0" distR="0" wp14:anchorId="04CD8DFF" wp14:editId="5CCD2AD4">
+            <wp:extent cx="3486637" cy="3848637"/>
+            <wp:effectExtent l="0" t="0" r="0" b="0"/>
+            <wp:docPr id="48" name="Picture 48" descr="Text&#10;&#10;Description automatically generated with medium confidence"/>
+            <wp:cNvGraphicFramePr>
+              <a:graphicFrameLocks xmlns:a="http://schemas.openxmlformats.org/drawingml/2006/main" noChangeAspect="1"/>
+            </wp:cNvGraphicFramePr>
+            <a:graphic xmlns:a="http://schemas.openxmlformats.org/drawingml/2006/main">
+              <a:graphicData uri="http://schemas.openxmlformats.org/drawingml/2006/picture">
+                <pic:pic xmlns:pic="http://schemas.openxmlformats.org/drawingml/2006/picture">
+                  <pic:nvPicPr>
+                    <pic:cNvPr id="48" name="Picture 48" descr="Text&#10;&#10;Description automatically generated with medium confidence"/>
+                    <pic:cNvPicPr/>
+                  </pic:nvPicPr>
+                  <pic:blipFill>
+                    <a:blip r:embed="rId54"/>
+                    <a:stretch>
+                      <a:fillRect/>
+                    </a:stretch>
+                  </pic:blipFill>
+                  <pic:spPr>
+                    <a:xfrm>
+                      <a:off x="0" y="0"/>
+                      <a:ext cx="3486637" cy="3848637"/>
+                    </a:xfrm>
+                    <a:prstGeom prst="rect">
+                      <a:avLst/>
+                    </a:prstGeom>
+                  </pic:spPr>
+                </pic:pic>
+              </a:graphicData>
+            </a:graphic>
+          </wp:inline>
+        </w:drawing>
+      </w:r>
+    </w:p>
+    <w:p>
+      <w:r>
+        <w:drawing>
+          <wp:inline distT="0" distB="0" distL="0" distR="0" wp14:anchorId="25D9B539" wp14:editId="2C0A12AA">
+            <wp:extent cx="3934374" cy="2715004"/>
+            <wp:effectExtent l="0" t="0" r="9525" b="9525"/>
+            <wp:docPr id="49" name="Picture 49" descr="Graphical user interface, text, application&#10;&#10;Description automatically generated"/>
+            <wp:cNvGraphicFramePr>
+              <a:graphicFrameLocks xmlns:a="http://schemas.openxmlformats.org/drawingml/2006/main" noChangeAspect="1"/>
+            </wp:cNvGraphicFramePr>
+            <a:graphic xmlns:a="http://schemas.openxmlformats.org/drawingml/2006/main">
+              <a:graphicData uri="http://schemas.openxmlformats.org/drawingml/2006/picture">
+                <pic:pic xmlns:pic="http://schemas.openxmlformats.org/drawingml/2006/picture">
+                  <pic:nvPicPr>
+                    <pic:cNvPr id="49" name="Picture 49" descr="Graphical user interface, text, application&#10;&#10;Description automatically generated"/>
+                    <pic:cNvPicPr/>
+                  </pic:nvPicPr>
+                  <pic:blipFill>
+                    <a:blip r:embed="rId55"/>
+                    <a:stretch>
+                      <a:fillRect/>
+                    </a:stretch>
+                  </pic:blipFill>
+                  <pic:spPr>
+                    <a:xfrm>
+                      <a:off x="0" y="0"/>
+                      <a:ext cx="3934374" cy="2715004"/>
+                    </a:xfrm>
+                    <a:prstGeom prst="rect">
+                      <a:avLst/>
+                    </a:prstGeom>
+                  </pic:spPr>
+                </pic:pic>
+              </a:graphicData>
+            </a:graphic>
+          </wp:inline>
+        </w:drawing>
+      </w:r>
+    </w:p>
+    <w:p>
+      <w:r>
+        <w:lastRenderedPageBreak/>
+        <w:drawing>
+          <wp:inline distT="0" distB="0" distL="0" distR="0" wp14:anchorId="749FD8A1" wp14:editId="33469EB0">
+            <wp:extent cx="4086795" cy="3324689"/>
+            <wp:effectExtent l="0" t="0" r="9525" b="9525"/>
+            <wp:docPr id="50" name="Picture 50" descr="Text&#10;&#10;Description automatically generated"/>
+            <wp:cNvGraphicFramePr>
+              <a:graphicFrameLocks xmlns:a="http://schemas.openxmlformats.org/drawingml/2006/main" noChangeAspect="1"/>
+            </wp:cNvGraphicFramePr>
+            <a:graphic xmlns:a="http://schemas.openxmlformats.org/drawingml/2006/main">
+              <a:graphicData uri="http://schemas.openxmlformats.org/drawingml/2006/picture">
+                <pic:pic xmlns:pic="http://schemas.openxmlformats.org/drawingml/2006/picture">
+                  <pic:nvPicPr>
+                    <pic:cNvPr id="50" name="Picture 50" descr="Text&#10;&#10;Description automatically generated"/>
+                    <pic:cNvPicPr/>
+                  </pic:nvPicPr>
+                  <pic:blipFill>
+                    <a:blip r:embed="rId56"/>
+                    <a:stretch>
+                      <a:fillRect/>
+                    </a:stretch>
+                  </pic:blipFill>
+                  <pic:spPr>
+                    <a:xfrm>
+                      <a:off x="0" y="0"/>
+                      <a:ext cx="4086795" cy="3324689"/>
+                    </a:xfrm>
+                    <a:prstGeom prst="rect">
+                      <a:avLst/>
+                    </a:prstGeom>
+                  </pic:spPr>
+                </pic:pic>
+              </a:graphicData>
+            </a:graphic>
+          </wp:inline>
+        </w:drawing>
+      </w:r>
+    </w:p>
+    <w:p>
+      <w:r>
+        <w:drawing>
+          <wp:inline distT="0" distB="0" distL="0" distR="0" wp14:anchorId="4A901268" wp14:editId="141EFBF2">
+            <wp:extent cx="4067743" cy="3991532"/>
+            <wp:effectExtent l="0" t="0" r="9525" b="9525"/>
+            <wp:docPr id="51" name="Picture 51" descr="Text, letter&#10;&#10;Description automatically generated"/>
+            <wp:cNvGraphicFramePr>
+              <a:graphicFrameLocks xmlns:a="http://schemas.openxmlformats.org/drawingml/2006/main" noChangeAspect="1"/>
+            </wp:cNvGraphicFramePr>
+            <a:graphic xmlns:a="http://schemas.openxmlformats.org/drawingml/2006/main">
+              <a:graphicData uri="http://schemas.openxmlformats.org/drawingml/2006/picture">
+                <pic:pic xmlns:pic="http://schemas.openxmlformats.org/drawingml/2006/picture">
+                  <pic:nvPicPr>
+                    <pic:cNvPr id="51" name="Picture 51" descr="Text, letter&#10;&#10;Description automatically generated"/>
+                    <pic:cNvPicPr/>
+                  </pic:nvPicPr>
+                  <pic:blipFill>
+                    <a:blip r:embed="rId57"/>
+                    <a:stretch>
+                      <a:fillRect/>
+                    </a:stretch>
+                  </pic:blipFill>
+                  <pic:spPr>
+                    <a:xfrm>
+                      <a:off x="0" y="0"/>
+                      <a:ext cx="4067743" cy="3991532"/>
+                    </a:xfrm>
+                    <a:prstGeom prst="rect">
+                      <a:avLst/>
+                    </a:prstGeom>
+                  </pic:spPr>
+                </pic:pic>
+              </a:graphicData>
+            </a:graphic>
+          </wp:inline>
+        </w:drawing>
+      </w:r>
+    </w:p>
+    <w:p>
+      <w:r>
+        <w:lastRenderedPageBreak/>
+        <w:drawing>
+          <wp:inline distT="0" distB="0" distL="0" distR="0" wp14:anchorId="34211B30" wp14:editId="6ABC3EE9">
+            <wp:extent cx="5731510" cy="3691255"/>
+            <wp:effectExtent l="0" t="0" r="2540" b="4445"/>
+            <wp:docPr id="52" name="Picture 52" descr="A picture containing Teams&#10;&#10;Description automatically generated"/>
+            <wp:cNvGraphicFramePr>
+              <a:graphicFrameLocks xmlns:a="http://schemas.openxmlformats.org/drawingml/2006/main" noChangeAspect="1"/>
+            </wp:cNvGraphicFramePr>
+            <a:graphic xmlns:a="http://schemas.openxmlformats.org/drawingml/2006/main">
+              <a:graphicData uri="http://schemas.openxmlformats.org/drawingml/2006/picture">
+                <pic:pic xmlns:pic="http://schemas.openxmlformats.org/drawingml/2006/picture">
+                  <pic:nvPicPr>
+                    <pic:cNvPr id="52" name="Picture 52" descr="A picture containing Teams&#10;&#10;Description automatically generated"/>
+                    <pic:cNvPicPr/>
+                  </pic:nvPicPr>
+                  <pic:blipFill>
+                    <a:blip r:embed="rId58"/>
+                    <a:stretch>
+                      <a:fillRect/>
+                    </a:stretch>
+                  </pic:blipFill>
+                  <pic:spPr>
+                    <a:xfrm>
+                      <a:off x="0" y="0"/>
+                      <a:ext cx="5731510" cy="3691255"/>
+                    </a:xfrm>
+                    <a:prstGeom prst="rect">
+                      <a:avLst/>
+                    </a:prstGeom>
+                  </pic:spPr>
+                </pic:pic>
+              </a:graphicData>
+            </a:graphic>
+          </wp:inline>
+        </w:drawing>
+      </w:r>
+    </w:p>
+    <w:p>
+      <w:r>
+        <w:drawing>
+          <wp:inline distT="0" distB="0" distL="0" distR="0" wp14:anchorId="0EC68DCB" wp14:editId="1B96B574">
+            <wp:extent cx="5731510" cy="1496695"/>
+            <wp:effectExtent l="0" t="0" r="2540" b="8255"/>
+            <wp:docPr id="54" name="Picture 54" descr="Graphical user interface, text, application, email&#10;&#10;Description automatically generated"/>
+            <wp:cNvGraphicFramePr>
+              <a:graphicFrameLocks xmlns:a="http://schemas.openxmlformats.org/drawingml/2006/main" noChangeAspect="1"/>
+            </wp:cNvGraphicFramePr>
+            <a:graphic xmlns:a="http://schemas.openxmlformats.org/drawingml/2006/main">
+              <a:graphicData uri="http://schemas.openxmlformats.org/drawingml/2006/picture">
+                <pic:pic xmlns:pic="http://schemas.openxmlformats.org/drawingml/2006/picture">
+                  <pic:nvPicPr>
+                    <pic:cNvPr id="54" name="Picture 54" descr="Graphical user interface, text, application, email&#10;&#10;Description automatically generated"/>
+                    <pic:cNvPicPr/>
+                  </pic:nvPicPr>
+                  <pic:blipFill>
+                    <a:blip r:embed="rId59"/>
+                    <a:stretch>
+                      <a:fillRect/>
+                    </a:stretch>
+                  </pic:blipFill>
+                  <pic:spPr>
+                    <a:xfrm>
+                      <a:off x="0" y="0"/>
+                      <a:ext cx="5731510" cy="1496695"/>
+                    </a:xfrm>
+                    <a:prstGeom prst="rect">
+                      <a:avLst/>
+                    </a:prstGeom>
+                  </pic:spPr>
+                </pic:pic>
+              </a:graphicData>
+            </a:graphic>
+          </wp:inline>
+        </w:drawing>
+      </w:r>
+    </w:p>
+    <w:p>
+      <w:r>
+        <w:drawing>
+          <wp:inline distT="0" distB="0" distL="0" distR="0" wp14:anchorId="29ED27FC" wp14:editId="18ED9296">
+            <wp:extent cx="5731510" cy="1678940"/>
+            <wp:effectExtent l="0" t="0" r="2540" b="0"/>
+            <wp:docPr id="53" name="Picture 53" descr="Graphical user interface, text, application, email&#10;&#10;Description automatically generated"/>
+            <wp:cNvGraphicFramePr>
+              <a:graphicFrameLocks xmlns:a="http://schemas.openxmlformats.org/drawingml/2006/main" noChangeAspect="1"/>
+            </wp:cNvGraphicFramePr>
+            <a:graphic xmlns:a="http://schemas.openxmlformats.org/drawingml/2006/main">
+              <a:graphicData uri="http://schemas.openxmlformats.org/drawingml/2006/picture">
+                <pic:pic xmlns:pic="http://schemas.openxmlformats.org/drawingml/2006/picture">
+                  <pic:nvPicPr>
+                    <pic:cNvPr id="53" name="Picture 53" descr="Graphical user interface, text, application, email&#10;&#10;Description automatically generated"/>
+                    <pic:cNvPicPr/>
+                  </pic:nvPicPr>
+                  <pic:blipFill>
+                    <a:blip r:embed="rId60"/>
+                    <a:stretch>
+                      <a:fillRect/>
+                    </a:stretch>
+                  </pic:blipFill>
+                  <pic:spPr>
+                    <a:xfrm>
+                      <a:off x="0" y="0"/>
+                      <a:ext cx="5731510" cy="1678940"/>
+                    </a:xfrm>
+                    <a:prstGeom prst="rect">
+                      <a:avLst/>
+                    </a:prstGeom>
+                  </pic:spPr>
+                </pic:pic>
+              </a:graphicData>
+            </a:graphic>
+          </wp:inline>
+        </w:drawing>
+      </w:r>
+    </w:p>
+    <w:p>
+      <w:r>
+        <w:lastRenderedPageBreak/>
+        <w:drawing>
+          <wp:inline distT="0" distB="0" distL="0" distR="0" wp14:anchorId="614C9DCA" wp14:editId="53C35C33">
+            <wp:extent cx="5731510" cy="2353310"/>
+            <wp:effectExtent l="0" t="0" r="2540" b="8890"/>
+            <wp:docPr id="55" name="Picture 55" descr="Graphical user interface, text, application, Teams&#10;&#10;Description automatically generated"/>
+            <wp:cNvGraphicFramePr>
+              <a:graphicFrameLocks xmlns:a="http://schemas.openxmlformats.org/drawingml/2006/main" noChangeAspect="1"/>
+            </wp:cNvGraphicFramePr>
+            <a:graphic xmlns:a="http://schemas.openxmlformats.org/drawingml/2006/main">
+              <a:graphicData uri="http://schemas.openxmlformats.org/drawingml/2006/picture">
+                <pic:pic xmlns:pic="http://schemas.openxmlformats.org/drawingml/2006/picture">
+                  <pic:nvPicPr>
+                    <pic:cNvPr id="55" name="Picture 55" descr="Graphical user interface, text, application, Teams&#10;&#10;Description automatically generated"/>
+                    <pic:cNvPicPr/>
+                  </pic:nvPicPr>
+                  <pic:blipFill>
+                    <a:blip r:embed="rId61"/>
+                    <a:stretch>
+                      <a:fillRect/>
+                    </a:stretch>
+                  </pic:blipFill>
+                  <pic:spPr>
+                    <a:xfrm>
+                      <a:off x="0" y="0"/>
+                      <a:ext cx="5731510" cy="2353310"/>
+                    </a:xfrm>
+                    <a:prstGeom prst="rect">
+                      <a:avLst/>
+                    </a:prstGeom>
+                  </pic:spPr>
+                </pic:pic>
+              </a:graphicData>
+            </a:graphic>
+          </wp:inline>
+        </w:drawing>
+      </w:r>
+    </w:p>
+    <w:p/>
     <w:sectPr>
       <w:pgSz w:w="11906" w:h="16838"/>
       <w:pgMar w:top="1440" w:right="1440" w:bottom="1440" w:left="1440" w:header="708" w:footer="708" w:gutter="0"/>

</xml_diff>